<commit_message>
prepared Excel form and word template
</commit_message>
<xml_diff>
--- a/Formatvorlage_autoValWORD.docx
+++ b/Formatvorlage_autoValWORD.docx
@@ -5,11 +5,910 @@
     <w:p>
       <w:bookmarkStart w:id="0" w:name="schlussfolgerung-und-freigabe"/>
       <w:bookmarkStart w:id="1" w:name="references-and-packages"/>
-      <w:bookmarkStart w:id="2" w:name="_GoBack"/>
       <w:bookmarkEnd w:id="0"/>
       <w:bookmarkEnd w:id="1"/>
-      <w:bookmarkEnd w:id="2"/>
+      <w:r>
+        <w:br w:type="page"/>
+      </w:r>
     </w:p>
+    <w:p/>
+    <w:p/>
+    <w:p/>
+    <w:p/>
+    <w:p/>
+    <w:p/>
+    <w:p/>
+    <w:p/>
+    <w:p/>
+    <w:tbl>
+      <w:tblPr>
+        <w:tblStyle w:val="Tabellenraster"/>
+        <w:tblW w:w="0" w:type="auto"/>
+        <w:tblLook w:val="04A0" w:firstRow="1" w:lastRow="0" w:firstColumn="1" w:lastColumn="0" w:noHBand="0" w:noVBand="1"/>
+      </w:tblPr>
+      <w:tblGrid>
+        <w:gridCol w:w="2827"/>
+        <w:gridCol w:w="2135"/>
+        <w:gridCol w:w="5815"/>
+      </w:tblGrid>
+      <w:tr>
+        <w:tc>
+          <w:tcPr>
+            <w:tcW w:w="2827" w:type="dxa"/>
+            <w:vMerge w:val="restart"/>
+            <w:tcBorders>
+              <w:top w:val="nil"/>
+              <w:left w:val="nil"/>
+              <w:right w:val="single" w:sz="18" w:space="0" w:color="BFBFBF" w:themeColor="background1" w:themeShade="BF"/>
+            </w:tcBorders>
+            <w:shd w:val="clear" w:color="auto" w:fill="auto"/>
+          </w:tcPr>
+          <w:p>
+            <w:pPr>
+              <w:rPr>
+                <w:rFonts w:cs="Arial"/>
+                <w:color w:val="000000" w:themeColor="text1"/>
+                <w:szCs w:val="32"/>
+              </w:rPr>
+            </w:pPr>
+            <w:r>
+              <w:rPr>
+                <w:rFonts w:cs="Arial"/>
+                <w:color w:val="000000" w:themeColor="text1"/>
+                <w:szCs w:val="32"/>
+              </w:rPr>
+              <w:t>Ak</w:t>
+            </w:r>
+            <w:bookmarkStart w:id="2" w:name="_GoBack"/>
+            <w:bookmarkEnd w:id="2"/>
+            <w:r>
+              <w:rPr>
+                <w:rFonts w:cs="Arial"/>
+                <w:color w:val="000000" w:themeColor="text1"/>
+                <w:szCs w:val="32"/>
+              </w:rPr>
+              <w:t xml:space="preserve">zeptanzkriterien  </w:t>
+            </w:r>
+          </w:p>
+        </w:tc>
+        <w:tc>
+          <w:tcPr>
+            <w:tcW w:w="2135" w:type="dxa"/>
+            <w:tcBorders>
+              <w:top w:val="single" w:sz="18" w:space="0" w:color="BFBFBF" w:themeColor="background1" w:themeShade="BF"/>
+              <w:left w:val="single" w:sz="18" w:space="0" w:color="BFBFBF" w:themeColor="background1" w:themeShade="BF"/>
+              <w:bottom w:val="nil"/>
+              <w:right w:val="nil"/>
+            </w:tcBorders>
+            <w:shd w:val="clear" w:color="auto" w:fill="auto"/>
+          </w:tcPr>
+          <w:p>
+            <w:pPr>
+              <w:rPr>
+                <w:rFonts w:cstheme="minorHAnsi"/>
+                <w:bCs/>
+                <w:color w:val="000000" w:themeColor="text1"/>
+                <w:lang w:val="en-GB"/>
+              </w:rPr>
+            </w:pPr>
+            <w:sdt>
+              <w:sdtPr>
+                <w:rPr>
+                  <w:rFonts w:eastAsia="Times New Roman" w:cstheme="minorHAnsi"/>
+                  <w:bCs/>
+                  <w:color w:val="000000" w:themeColor="text1"/>
+                  <w:lang w:val="en-GB"/>
+                </w:rPr>
+                <w:id w:val="1344054642"/>
+                <w14:checkbox>
+                  <w14:checked w14:val="0"/>
+                  <w14:checkedState w14:val="2612" w14:font="MS Gothic"/>
+                  <w14:uncheckedState w14:val="2610" w14:font="MS Gothic"/>
+                </w14:checkbox>
+              </w:sdtPr>
+              <w:sdtContent>
+                <w:r>
+                  <w:rPr>
+                    <w:rFonts w:ascii="MS Gothic" w:eastAsia="MS Gothic" w:hAnsi="MS Gothic" w:cstheme="minorHAnsi" w:hint="eastAsia"/>
+                    <w:bCs/>
+                    <w:color w:val="000000" w:themeColor="text1"/>
+                    <w:lang w:val="en-GB"/>
+                  </w:rPr>
+                  <w:t>☐</w:t>
+                </w:r>
+              </w:sdtContent>
+            </w:sdt>
+            <w:r>
+              <w:rPr>
+                <w:rFonts w:cstheme="minorHAnsi"/>
+                <w:bCs/>
+                <w:color w:val="000000" w:themeColor="text1"/>
+                <w:lang w:val="en-GB"/>
+              </w:rPr>
+              <w:t xml:space="preserve"> VK intra-Assay</w:t>
+            </w:r>
+          </w:p>
+        </w:tc>
+        <w:tc>
+          <w:tcPr>
+            <w:tcW w:w="5815" w:type="dxa"/>
+            <w:tcBorders>
+              <w:top w:val="single" w:sz="18" w:space="0" w:color="BFBFBF" w:themeColor="background1" w:themeShade="BF"/>
+              <w:left w:val="nil"/>
+              <w:bottom w:val="nil"/>
+              <w:right w:val="single" w:sz="18" w:space="0" w:color="BFBFBF" w:themeColor="background1" w:themeShade="BF"/>
+            </w:tcBorders>
+            <w:shd w:val="clear" w:color="auto" w:fill="auto"/>
+          </w:tcPr>
+          <w:p>
+            <w:pPr>
+              <w:rPr>
+                <w:rFonts w:cstheme="minorHAnsi"/>
+                <w:color w:val="000000" w:themeColor="text1"/>
+              </w:rPr>
+            </w:pPr>
+            <w:r>
+              <w:rPr>
+                <w:rFonts w:cstheme="minorHAnsi"/>
+                <w:color w:val="000000" w:themeColor="text1"/>
+              </w:rPr>
+              <w:t>erfüllt</w:t>
+            </w:r>
+          </w:p>
+        </w:tc>
+      </w:tr>
+      <w:tr>
+        <w:tc>
+          <w:tcPr>
+            <w:tcW w:w="2827" w:type="dxa"/>
+            <w:vMerge/>
+            <w:tcBorders>
+              <w:left w:val="nil"/>
+              <w:right w:val="single" w:sz="18" w:space="0" w:color="BFBFBF" w:themeColor="background1" w:themeShade="BF"/>
+            </w:tcBorders>
+            <w:shd w:val="clear" w:color="auto" w:fill="auto"/>
+          </w:tcPr>
+          <w:p>
+            <w:pPr>
+              <w:rPr>
+                <w:rFonts w:cs="Arial"/>
+                <w:color w:val="000000" w:themeColor="text1"/>
+                <w:szCs w:val="32"/>
+              </w:rPr>
+            </w:pPr>
+          </w:p>
+        </w:tc>
+        <w:tc>
+          <w:tcPr>
+            <w:tcW w:w="2135" w:type="dxa"/>
+            <w:tcBorders>
+              <w:top w:val="nil"/>
+              <w:left w:val="single" w:sz="18" w:space="0" w:color="BFBFBF" w:themeColor="background1" w:themeShade="BF"/>
+              <w:bottom w:val="nil"/>
+              <w:right w:val="nil"/>
+            </w:tcBorders>
+            <w:shd w:val="clear" w:color="auto" w:fill="auto"/>
+          </w:tcPr>
+          <w:p>
+            <w:pPr>
+              <w:rPr>
+                <w:rFonts w:cstheme="minorHAnsi"/>
+                <w:bCs/>
+                <w:color w:val="000000" w:themeColor="text1"/>
+              </w:rPr>
+            </w:pPr>
+            <w:sdt>
+              <w:sdtPr>
+                <w:rPr>
+                  <w:rFonts w:eastAsia="Times New Roman" w:cstheme="minorHAnsi"/>
+                  <w:bCs/>
+                  <w:color w:val="000000" w:themeColor="text1"/>
+                </w:rPr>
+                <w:id w:val="2026284136"/>
+                <w14:checkbox>
+                  <w14:checked w14:val="0"/>
+                  <w14:checkedState w14:val="2612" w14:font="MS Gothic"/>
+                  <w14:uncheckedState w14:val="2610" w14:font="MS Gothic"/>
+                </w14:checkbox>
+              </w:sdtPr>
+              <w:sdtContent>
+                <w:r>
+                  <w:rPr>
+                    <w:rFonts w:ascii="MS Gothic" w:eastAsia="MS Gothic" w:hAnsi="MS Gothic" w:cstheme="minorHAnsi" w:hint="eastAsia"/>
+                    <w:bCs/>
+                    <w:color w:val="000000" w:themeColor="text1"/>
+                  </w:rPr>
+                  <w:t>☐</w:t>
+                </w:r>
+              </w:sdtContent>
+            </w:sdt>
+            <w:r>
+              <w:rPr>
+                <w:rFonts w:cstheme="minorHAnsi"/>
+                <w:bCs/>
+                <w:color w:val="000000" w:themeColor="text1"/>
+              </w:rPr>
+              <w:t xml:space="preserve"> VK inter-Assay</w:t>
+            </w:r>
+          </w:p>
+        </w:tc>
+        <w:tc>
+          <w:tcPr>
+            <w:tcW w:w="5815" w:type="dxa"/>
+            <w:tcBorders>
+              <w:top w:val="nil"/>
+              <w:left w:val="nil"/>
+              <w:bottom w:val="nil"/>
+              <w:right w:val="single" w:sz="18" w:space="0" w:color="BFBFBF" w:themeColor="background1" w:themeShade="BF"/>
+            </w:tcBorders>
+            <w:shd w:val="clear" w:color="auto" w:fill="auto"/>
+          </w:tcPr>
+          <w:p>
+            <w:pPr>
+              <w:rPr>
+                <w:rFonts w:cstheme="minorHAnsi"/>
+                <w:color w:val="000000" w:themeColor="text1"/>
+              </w:rPr>
+            </w:pPr>
+            <w:r>
+              <w:rPr>
+                <w:rFonts w:cstheme="minorHAnsi"/>
+                <w:color w:val="000000" w:themeColor="text1"/>
+              </w:rPr>
+              <w:t>erfüllt</w:t>
+            </w:r>
+          </w:p>
+        </w:tc>
+      </w:tr>
+      <w:tr>
+        <w:tc>
+          <w:tcPr>
+            <w:tcW w:w="2827" w:type="dxa"/>
+            <w:vMerge/>
+            <w:tcBorders>
+              <w:left w:val="nil"/>
+              <w:right w:val="single" w:sz="18" w:space="0" w:color="BFBFBF" w:themeColor="background1" w:themeShade="BF"/>
+            </w:tcBorders>
+            <w:shd w:val="clear" w:color="auto" w:fill="auto"/>
+          </w:tcPr>
+          <w:p>
+            <w:pPr>
+              <w:rPr>
+                <w:rFonts w:cs="Arial"/>
+                <w:color w:val="000000" w:themeColor="text1"/>
+                <w:szCs w:val="32"/>
+              </w:rPr>
+            </w:pPr>
+          </w:p>
+        </w:tc>
+        <w:tc>
+          <w:tcPr>
+            <w:tcW w:w="2135" w:type="dxa"/>
+            <w:tcBorders>
+              <w:top w:val="nil"/>
+              <w:left w:val="single" w:sz="18" w:space="0" w:color="BFBFBF" w:themeColor="background1" w:themeShade="BF"/>
+              <w:bottom w:val="nil"/>
+              <w:right w:val="nil"/>
+            </w:tcBorders>
+            <w:shd w:val="clear" w:color="auto" w:fill="auto"/>
+          </w:tcPr>
+          <w:p>
+            <w:pPr>
+              <w:rPr>
+                <w:rFonts w:cstheme="minorHAnsi"/>
+                <w:bCs/>
+                <w:color w:val="000000" w:themeColor="text1"/>
+              </w:rPr>
+            </w:pPr>
+            <w:sdt>
+              <w:sdtPr>
+                <w:rPr>
+                  <w:rFonts w:eastAsia="Times New Roman" w:cstheme="minorHAnsi"/>
+                  <w:bCs/>
+                  <w:color w:val="000000" w:themeColor="text1"/>
+                </w:rPr>
+                <w:id w:val="-1807549519"/>
+                <w14:checkbox>
+                  <w14:checked w14:val="0"/>
+                  <w14:checkedState w14:val="2612" w14:font="MS Gothic"/>
+                  <w14:uncheckedState w14:val="2610" w14:font="MS Gothic"/>
+                </w14:checkbox>
+              </w:sdtPr>
+              <w:sdtContent>
+                <w:r>
+                  <w:rPr>
+                    <w:rFonts w:ascii="MS Gothic" w:eastAsia="MS Gothic" w:hAnsi="MS Gothic" w:cstheme="minorHAnsi" w:hint="eastAsia"/>
+                    <w:bCs/>
+                    <w:color w:val="000000" w:themeColor="text1"/>
+                  </w:rPr>
+                  <w:t>☐</w:t>
+                </w:r>
+              </w:sdtContent>
+            </w:sdt>
+            <w:r>
+              <w:rPr>
+                <w:rFonts w:cstheme="minorHAnsi"/>
+                <w:bCs/>
+                <w:color w:val="000000" w:themeColor="text1"/>
+              </w:rPr>
+              <w:t xml:space="preserve"> Korrelation r</w:t>
+            </w:r>
+          </w:p>
+        </w:tc>
+        <w:tc>
+          <w:tcPr>
+            <w:tcW w:w="5815" w:type="dxa"/>
+            <w:tcBorders>
+              <w:top w:val="nil"/>
+              <w:left w:val="nil"/>
+              <w:bottom w:val="nil"/>
+              <w:right w:val="single" w:sz="18" w:space="0" w:color="BFBFBF" w:themeColor="background1" w:themeShade="BF"/>
+            </w:tcBorders>
+            <w:shd w:val="clear" w:color="auto" w:fill="auto"/>
+          </w:tcPr>
+          <w:p>
+            <w:pPr>
+              <w:rPr>
+                <w:rFonts w:cstheme="minorHAnsi"/>
+                <w:color w:val="000000" w:themeColor="text1"/>
+              </w:rPr>
+            </w:pPr>
+            <w:r>
+              <w:rPr>
+                <w:rFonts w:cstheme="minorHAnsi"/>
+                <w:color w:val="000000" w:themeColor="text1"/>
+              </w:rPr>
+              <w:t>erfüllt</w:t>
+            </w:r>
+          </w:p>
+        </w:tc>
+      </w:tr>
+      <w:tr>
+        <w:tc>
+          <w:tcPr>
+            <w:tcW w:w="2827" w:type="dxa"/>
+            <w:vMerge/>
+            <w:tcBorders>
+              <w:left w:val="nil"/>
+              <w:right w:val="single" w:sz="18" w:space="0" w:color="BFBFBF" w:themeColor="background1" w:themeShade="BF"/>
+            </w:tcBorders>
+            <w:shd w:val="clear" w:color="auto" w:fill="auto"/>
+          </w:tcPr>
+          <w:p>
+            <w:pPr>
+              <w:rPr>
+                <w:rFonts w:cs="Arial"/>
+                <w:color w:val="000000" w:themeColor="text1"/>
+                <w:szCs w:val="32"/>
+              </w:rPr>
+            </w:pPr>
+          </w:p>
+        </w:tc>
+        <w:tc>
+          <w:tcPr>
+            <w:tcW w:w="2135" w:type="dxa"/>
+            <w:tcBorders>
+              <w:top w:val="nil"/>
+              <w:left w:val="single" w:sz="18" w:space="0" w:color="BFBFBF" w:themeColor="background1" w:themeShade="BF"/>
+              <w:bottom w:val="nil"/>
+              <w:right w:val="nil"/>
+            </w:tcBorders>
+            <w:shd w:val="clear" w:color="auto" w:fill="auto"/>
+          </w:tcPr>
+          <w:p>
+            <w:pPr>
+              <w:rPr>
+                <w:rFonts w:eastAsia="Times New Roman" w:cstheme="minorHAnsi"/>
+                <w:bCs/>
+                <w:color w:val="000000" w:themeColor="text1"/>
+              </w:rPr>
+            </w:pPr>
+            <w:sdt>
+              <w:sdtPr>
+                <w:rPr>
+                  <w:rFonts w:eastAsia="Times New Roman" w:cstheme="minorHAnsi"/>
+                  <w:bCs/>
+                  <w:color w:val="000000" w:themeColor="text1"/>
+                </w:rPr>
+                <w:id w:val="618573853"/>
+                <w14:checkbox>
+                  <w14:checked w14:val="0"/>
+                  <w14:checkedState w14:val="2612" w14:font="MS Gothic"/>
+                  <w14:uncheckedState w14:val="2610" w14:font="MS Gothic"/>
+                </w14:checkbox>
+              </w:sdtPr>
+              <w:sdtContent>
+                <w:r>
+                  <w:rPr>
+                    <w:rFonts w:ascii="MS Gothic" w:eastAsia="MS Gothic" w:hAnsi="MS Gothic" w:cstheme="minorHAnsi" w:hint="eastAsia"/>
+                    <w:bCs/>
+                    <w:color w:val="000000" w:themeColor="text1"/>
+                  </w:rPr>
+                  <w:t>☐</w:t>
+                </w:r>
+              </w:sdtContent>
+            </w:sdt>
+            <w:r>
+              <w:rPr>
+                <w:rFonts w:cstheme="minorHAnsi"/>
+                <w:bCs/>
+                <w:color w:val="000000" w:themeColor="text1"/>
+              </w:rPr>
+              <w:t xml:space="preserve"> </w:t>
+            </w:r>
+            <w:r>
+              <w:rPr>
+                <w:rFonts w:eastAsia="Times New Roman" w:cstheme="minorHAnsi"/>
+                <w:bCs/>
+                <w:color w:val="000000" w:themeColor="text1"/>
+              </w:rPr>
+              <w:t>Regression</w:t>
+            </w:r>
+          </w:p>
+        </w:tc>
+        <w:tc>
+          <w:tcPr>
+            <w:tcW w:w="5815" w:type="dxa"/>
+            <w:tcBorders>
+              <w:top w:val="nil"/>
+              <w:left w:val="nil"/>
+              <w:bottom w:val="nil"/>
+              <w:right w:val="single" w:sz="18" w:space="0" w:color="BFBFBF" w:themeColor="background1" w:themeShade="BF"/>
+            </w:tcBorders>
+            <w:shd w:val="clear" w:color="auto" w:fill="auto"/>
+          </w:tcPr>
+          <w:p>
+            <w:pPr>
+              <w:rPr>
+                <w:rFonts w:cstheme="minorHAnsi"/>
+                <w:color w:val="000000" w:themeColor="text1"/>
+              </w:rPr>
+            </w:pPr>
+            <w:r>
+              <w:rPr>
+                <w:rFonts w:cstheme="minorHAnsi"/>
+                <w:color w:val="000000" w:themeColor="text1"/>
+              </w:rPr>
+              <w:t>erfüllt</w:t>
+            </w:r>
+          </w:p>
+        </w:tc>
+      </w:tr>
+      <w:tr>
+        <w:tc>
+          <w:tcPr>
+            <w:tcW w:w="2827" w:type="dxa"/>
+            <w:vMerge/>
+            <w:tcBorders>
+              <w:left w:val="nil"/>
+              <w:right w:val="single" w:sz="18" w:space="0" w:color="BFBFBF" w:themeColor="background1" w:themeShade="BF"/>
+            </w:tcBorders>
+            <w:shd w:val="clear" w:color="auto" w:fill="auto"/>
+          </w:tcPr>
+          <w:p>
+            <w:pPr>
+              <w:rPr>
+                <w:rFonts w:cs="Arial"/>
+                <w:color w:val="000000" w:themeColor="text1"/>
+                <w:szCs w:val="32"/>
+              </w:rPr>
+            </w:pPr>
+          </w:p>
+        </w:tc>
+        <w:tc>
+          <w:tcPr>
+            <w:tcW w:w="2135" w:type="dxa"/>
+            <w:tcBorders>
+              <w:top w:val="nil"/>
+              <w:left w:val="single" w:sz="18" w:space="0" w:color="BFBFBF" w:themeColor="background1" w:themeShade="BF"/>
+              <w:bottom w:val="nil"/>
+              <w:right w:val="nil"/>
+            </w:tcBorders>
+            <w:shd w:val="clear" w:color="auto" w:fill="auto"/>
+          </w:tcPr>
+          <w:p>
+            <w:pPr>
+              <w:rPr>
+                <w:rFonts w:eastAsia="Times New Roman" w:cstheme="minorHAnsi"/>
+                <w:bCs/>
+                <w:color w:val="000000" w:themeColor="text1"/>
+              </w:rPr>
+            </w:pPr>
+            <w:sdt>
+              <w:sdtPr>
+                <w:rPr>
+                  <w:rFonts w:eastAsia="Times New Roman" w:cstheme="minorHAnsi"/>
+                  <w:bCs/>
+                  <w:color w:val="000000" w:themeColor="text1"/>
+                </w:rPr>
+                <w:id w:val="-1617746037"/>
+                <w14:checkbox>
+                  <w14:checked w14:val="0"/>
+                  <w14:checkedState w14:val="2612" w14:font="MS Gothic"/>
+                  <w14:uncheckedState w14:val="2610" w14:font="MS Gothic"/>
+                </w14:checkbox>
+              </w:sdtPr>
+              <w:sdtContent>
+                <w:r>
+                  <w:rPr>
+                    <w:rFonts w:ascii="MS Gothic" w:eastAsia="MS Gothic" w:hAnsi="MS Gothic" w:cstheme="minorHAnsi" w:hint="eastAsia"/>
+                    <w:bCs/>
+                    <w:color w:val="000000" w:themeColor="text1"/>
+                  </w:rPr>
+                  <w:t>☐</w:t>
+                </w:r>
+              </w:sdtContent>
+            </w:sdt>
+            <w:r>
+              <w:rPr>
+                <w:rFonts w:eastAsia="Times New Roman" w:cstheme="minorHAnsi"/>
+                <w:bCs/>
+                <w:color w:val="000000" w:themeColor="text1"/>
+              </w:rPr>
+              <w:t xml:space="preserve"> Differenz</w:t>
+            </w:r>
+            <w:r>
+              <w:rPr>
+                <w:rFonts w:eastAsia="Times New Roman" w:cstheme="minorHAnsi"/>
+                <w:bCs/>
+                <w:color w:val="000000" w:themeColor="text1"/>
+              </w:rPr>
+              <w:t xml:space="preserve"> MW</w:t>
+            </w:r>
+          </w:p>
+        </w:tc>
+        <w:tc>
+          <w:tcPr>
+            <w:tcW w:w="5815" w:type="dxa"/>
+            <w:tcBorders>
+              <w:top w:val="nil"/>
+              <w:left w:val="nil"/>
+              <w:bottom w:val="nil"/>
+              <w:right w:val="single" w:sz="18" w:space="0" w:color="BFBFBF" w:themeColor="background1" w:themeShade="BF"/>
+            </w:tcBorders>
+            <w:shd w:val="clear" w:color="auto" w:fill="auto"/>
+          </w:tcPr>
+          <w:p>
+            <w:pPr>
+              <w:rPr>
+                <w:rFonts w:cstheme="minorHAnsi"/>
+                <w:color w:val="000000" w:themeColor="text1"/>
+              </w:rPr>
+            </w:pPr>
+            <w:r>
+              <w:rPr>
+                <w:rFonts w:cstheme="minorHAnsi"/>
+                <w:color w:val="000000" w:themeColor="text1"/>
+              </w:rPr>
+              <w:t>erfüllt</w:t>
+            </w:r>
+          </w:p>
+        </w:tc>
+      </w:tr>
+      <w:tr>
+        <w:tc>
+          <w:tcPr>
+            <w:tcW w:w="2827" w:type="dxa"/>
+            <w:vMerge/>
+            <w:tcBorders>
+              <w:left w:val="nil"/>
+              <w:right w:val="single" w:sz="18" w:space="0" w:color="BFBFBF" w:themeColor="background1" w:themeShade="BF"/>
+            </w:tcBorders>
+            <w:shd w:val="clear" w:color="auto" w:fill="auto"/>
+          </w:tcPr>
+          <w:p>
+            <w:pPr>
+              <w:rPr>
+                <w:rFonts w:cs="Arial"/>
+                <w:color w:val="000000" w:themeColor="text1"/>
+                <w:szCs w:val="32"/>
+              </w:rPr>
+            </w:pPr>
+          </w:p>
+        </w:tc>
+        <w:tc>
+          <w:tcPr>
+            <w:tcW w:w="2135" w:type="dxa"/>
+            <w:tcBorders>
+              <w:top w:val="nil"/>
+              <w:left w:val="single" w:sz="18" w:space="0" w:color="BFBFBF" w:themeColor="background1" w:themeShade="BF"/>
+              <w:bottom w:val="nil"/>
+              <w:right w:val="nil"/>
+            </w:tcBorders>
+            <w:shd w:val="clear" w:color="auto" w:fill="auto"/>
+          </w:tcPr>
+          <w:p>
+            <w:pPr>
+              <w:jc w:val="both"/>
+              <w:rPr>
+                <w:rFonts w:cstheme="minorHAnsi"/>
+                <w:bCs/>
+                <w:color w:val="000000" w:themeColor="text1"/>
+              </w:rPr>
+            </w:pPr>
+            <w:sdt>
+              <w:sdtPr>
+                <w:rPr>
+                  <w:rFonts w:eastAsia="Times New Roman" w:cstheme="minorHAnsi"/>
+                  <w:bCs/>
+                  <w:color w:val="000000" w:themeColor="text1"/>
+                </w:rPr>
+                <w:id w:val="1624348017"/>
+                <w14:checkbox>
+                  <w14:checked w14:val="0"/>
+                  <w14:checkedState w14:val="2612" w14:font="MS Gothic"/>
+                  <w14:uncheckedState w14:val="2610" w14:font="MS Gothic"/>
+                </w14:checkbox>
+              </w:sdtPr>
+              <w:sdtContent>
+                <w:r>
+                  <w:rPr>
+                    <w:rFonts w:ascii="MS Gothic" w:eastAsia="MS Gothic" w:hAnsi="MS Gothic" w:cstheme="minorHAnsi" w:hint="eastAsia"/>
+                    <w:bCs/>
+                    <w:color w:val="000000" w:themeColor="text1"/>
+                  </w:rPr>
+                  <w:t>☐</w:t>
+                </w:r>
+              </w:sdtContent>
+            </w:sdt>
+            <w:r>
+              <w:rPr>
+                <w:rFonts w:eastAsia="Times New Roman" w:cstheme="minorHAnsi"/>
+                <w:bCs/>
+                <w:color w:val="000000" w:themeColor="text1"/>
+              </w:rPr>
+              <w:t xml:space="preserve"> </w:t>
+            </w:r>
+            <w:r>
+              <w:rPr>
+                <w:rFonts w:eastAsia="Times New Roman" w:cstheme="minorHAnsi"/>
+                <w:bCs/>
+                <w:color w:val="000000" w:themeColor="text1"/>
+              </w:rPr>
+              <w:t xml:space="preserve">Differenz </w:t>
+            </w:r>
+            <w:proofErr w:type="spellStart"/>
+            <w:r>
+              <w:rPr>
+                <w:rFonts w:eastAsia="Times New Roman" w:cstheme="minorHAnsi"/>
+                <w:bCs/>
+                <w:color w:val="000000" w:themeColor="text1"/>
+              </w:rPr>
+              <w:t>individ</w:t>
+            </w:r>
+            <w:proofErr w:type="spellEnd"/>
+            <w:r>
+              <w:rPr>
+                <w:rFonts w:eastAsia="Times New Roman" w:cstheme="minorHAnsi"/>
+                <w:bCs/>
+                <w:color w:val="000000" w:themeColor="text1"/>
+              </w:rPr>
+              <w:t>.</w:t>
+            </w:r>
+          </w:p>
+        </w:tc>
+        <w:tc>
+          <w:tcPr>
+            <w:tcW w:w="5815" w:type="dxa"/>
+            <w:tcBorders>
+              <w:top w:val="nil"/>
+              <w:left w:val="nil"/>
+              <w:bottom w:val="nil"/>
+              <w:right w:val="single" w:sz="18" w:space="0" w:color="BFBFBF" w:themeColor="background1" w:themeShade="BF"/>
+            </w:tcBorders>
+            <w:shd w:val="clear" w:color="auto" w:fill="auto"/>
+          </w:tcPr>
+          <w:p>
+            <w:pPr>
+              <w:rPr>
+                <w:rFonts w:cstheme="minorHAnsi"/>
+                <w:color w:val="000000" w:themeColor="text1"/>
+              </w:rPr>
+            </w:pPr>
+            <w:r>
+              <w:rPr>
+                <w:rFonts w:cstheme="minorHAnsi"/>
+                <w:color w:val="000000" w:themeColor="text1"/>
+              </w:rPr>
+              <w:t>Mehrheitlich erfüllt; geringe Ausreisser</w:t>
+            </w:r>
+          </w:p>
+        </w:tc>
+      </w:tr>
+      <w:tr>
+        <w:tc>
+          <w:tcPr>
+            <w:tcW w:w="2827" w:type="dxa"/>
+            <w:vMerge/>
+            <w:tcBorders>
+              <w:left w:val="nil"/>
+              <w:bottom w:val="nil"/>
+              <w:right w:val="single" w:sz="18" w:space="0" w:color="BFBFBF" w:themeColor="background1" w:themeShade="BF"/>
+            </w:tcBorders>
+            <w:shd w:val="clear" w:color="auto" w:fill="auto"/>
+          </w:tcPr>
+          <w:p>
+            <w:pPr>
+              <w:rPr>
+                <w:rFonts w:cs="Arial"/>
+                <w:color w:val="000000" w:themeColor="text1"/>
+                <w:szCs w:val="32"/>
+              </w:rPr>
+            </w:pPr>
+          </w:p>
+        </w:tc>
+        <w:tc>
+          <w:tcPr>
+            <w:tcW w:w="2135" w:type="dxa"/>
+            <w:tcBorders>
+              <w:top w:val="nil"/>
+              <w:left w:val="single" w:sz="18" w:space="0" w:color="BFBFBF" w:themeColor="background1" w:themeShade="BF"/>
+              <w:bottom w:val="nil"/>
+              <w:right w:val="nil"/>
+            </w:tcBorders>
+            <w:shd w:val="clear" w:color="auto" w:fill="auto"/>
+          </w:tcPr>
+          <w:p>
+            <w:pPr>
+              <w:jc w:val="both"/>
+              <w:rPr>
+                <w:rFonts w:eastAsia="Times New Roman" w:cstheme="minorHAnsi"/>
+                <w:bCs/>
+                <w:color w:val="000000" w:themeColor="text1"/>
+              </w:rPr>
+            </w:pPr>
+            <w:sdt>
+              <w:sdtPr>
+                <w:rPr>
+                  <w:rFonts w:eastAsia="Times New Roman" w:cstheme="minorHAnsi"/>
+                  <w:bCs/>
+                  <w:color w:val="000000" w:themeColor="text1"/>
+                </w:rPr>
+                <w:id w:val="-2139637602"/>
+                <w14:checkbox>
+                  <w14:checked w14:val="0"/>
+                  <w14:checkedState w14:val="2612" w14:font="MS Gothic"/>
+                  <w14:uncheckedState w14:val="2610" w14:font="MS Gothic"/>
+                </w14:checkbox>
+              </w:sdtPr>
+              <w:sdtContent>
+                <w:r>
+                  <w:rPr>
+                    <w:rFonts w:ascii="Segoe UI Symbol" w:eastAsia="MS Gothic" w:hAnsi="Segoe UI Symbol" w:cs="Segoe UI Symbol"/>
+                    <w:bCs/>
+                    <w:color w:val="000000" w:themeColor="text1"/>
+                  </w:rPr>
+                  <w:t>☐</w:t>
+                </w:r>
+              </w:sdtContent>
+            </w:sdt>
+            <w:r>
+              <w:rPr>
+                <w:rFonts w:eastAsia="Times New Roman" w:cstheme="minorHAnsi"/>
+                <w:bCs/>
+                <w:color w:val="000000" w:themeColor="text1"/>
+              </w:rPr>
+              <w:t xml:space="preserve"> </w:t>
+            </w:r>
+          </w:p>
+        </w:tc>
+        <w:tc>
+          <w:tcPr>
+            <w:tcW w:w="5815" w:type="dxa"/>
+            <w:tcBorders>
+              <w:top w:val="nil"/>
+              <w:left w:val="nil"/>
+              <w:bottom w:val="nil"/>
+              <w:right w:val="single" w:sz="18" w:space="0" w:color="BFBFBF" w:themeColor="background1" w:themeShade="BF"/>
+            </w:tcBorders>
+            <w:shd w:val="clear" w:color="auto" w:fill="auto"/>
+          </w:tcPr>
+          <w:p>
+            <w:pPr>
+              <w:rPr>
+                <w:rFonts w:cstheme="minorHAnsi"/>
+                <w:color w:val="000000" w:themeColor="text1"/>
+              </w:rPr>
+            </w:pPr>
+          </w:p>
+        </w:tc>
+      </w:tr>
+      <w:tr>
+        <w:tc>
+          <w:tcPr>
+            <w:tcW w:w="2827" w:type="dxa"/>
+            <w:vMerge/>
+            <w:tcBorders>
+              <w:left w:val="nil"/>
+              <w:bottom w:val="nil"/>
+              <w:right w:val="single" w:sz="18" w:space="0" w:color="BFBFBF" w:themeColor="background1" w:themeShade="BF"/>
+            </w:tcBorders>
+            <w:shd w:val="clear" w:color="auto" w:fill="auto"/>
+          </w:tcPr>
+          <w:p>
+            <w:pPr>
+              <w:rPr>
+                <w:rFonts w:cs="Arial"/>
+                <w:color w:val="000000" w:themeColor="text1"/>
+                <w:szCs w:val="32"/>
+              </w:rPr>
+            </w:pPr>
+          </w:p>
+        </w:tc>
+        <w:tc>
+          <w:tcPr>
+            <w:tcW w:w="2135" w:type="dxa"/>
+            <w:tcBorders>
+              <w:top w:val="nil"/>
+              <w:left w:val="single" w:sz="18" w:space="0" w:color="BFBFBF" w:themeColor="background1" w:themeShade="BF"/>
+              <w:bottom w:val="single" w:sz="18" w:space="0" w:color="BFBFBF" w:themeColor="background1" w:themeShade="BF"/>
+              <w:right w:val="nil"/>
+            </w:tcBorders>
+            <w:shd w:val="clear" w:color="auto" w:fill="auto"/>
+          </w:tcPr>
+          <w:sdt>
+            <w:sdtPr>
+              <w:rPr>
+                <w:rFonts w:cstheme="minorHAnsi"/>
+                <w:color w:val="000000" w:themeColor="text1"/>
+              </w:rPr>
+              <w:id w:val="-647134254"/>
+              <w14:checkbox>
+                <w14:checked w14:val="0"/>
+                <w14:checkedState w14:val="2612" w14:font="MS Gothic"/>
+                <w14:uncheckedState w14:val="2610" w14:font="MS Gothic"/>
+              </w14:checkbox>
+            </w:sdtPr>
+            <w:sdtContent>
+              <w:p>
+                <w:pPr>
+                  <w:rPr>
+                    <w:rFonts w:cstheme="minorHAnsi"/>
+                    <w:color w:val="000000" w:themeColor="text1"/>
+                  </w:rPr>
+                </w:pPr>
+                <w:r>
+                  <w:rPr>
+                    <w:rFonts w:ascii="Segoe UI Symbol" w:hAnsi="Segoe UI Symbol" w:cs="Segoe UI Symbol"/>
+                    <w:color w:val="000000" w:themeColor="text1"/>
+                  </w:rPr>
+                  <w:t>☐</w:t>
+                </w:r>
+              </w:p>
+            </w:sdtContent>
+          </w:sdt>
+        </w:tc>
+        <w:tc>
+          <w:tcPr>
+            <w:tcW w:w="5815" w:type="dxa"/>
+            <w:tcBorders>
+              <w:top w:val="nil"/>
+              <w:left w:val="nil"/>
+              <w:bottom w:val="single" w:sz="18" w:space="0" w:color="BFBFBF" w:themeColor="background1" w:themeShade="BF"/>
+              <w:right w:val="single" w:sz="18" w:space="0" w:color="BFBFBF" w:themeColor="background1" w:themeShade="BF"/>
+            </w:tcBorders>
+            <w:shd w:val="clear" w:color="auto" w:fill="auto"/>
+          </w:tcPr>
+          <w:p>
+            <w:pPr>
+              <w:rPr>
+                <w:rFonts w:cstheme="minorHAnsi"/>
+                <w:color w:val="000000" w:themeColor="text1"/>
+              </w:rPr>
+            </w:pPr>
+          </w:p>
+        </w:tc>
+      </w:tr>
+    </w:tbl>
+    <w:p>
+      <w:pPr>
+        <w:rPr>
+          <w:rFonts w:eastAsia="Times New Roman"/>
+          <w:color w:val="000000" w:themeColor="text1"/>
+        </w:rPr>
+      </w:pPr>
+    </w:p>
+    <w:p/>
     <w:sectPr>
       <w:headerReference w:type="default" r:id="rId7"/>
       <w:pgSz w:w="12240" w:h="15840" w:code="1"/>
@@ -67,6 +966,88 @@
 
 <file path=word/header1.xml><?xml version="1.0" encoding="utf-8"?>
 <w:hdr xmlns:wpc="http://schemas.microsoft.com/office/word/2010/wordprocessingCanvas" xmlns:cx="http://schemas.microsoft.com/office/drawing/2014/chartex" xmlns:cx1="http://schemas.microsoft.com/office/drawing/2015/9/8/chartex" xmlns:mc="http://schemas.openxmlformats.org/markup-compatibility/2006" xmlns:o="urn:schemas-microsoft-com:office:office" xmlns:r="http://schemas.openxmlformats.org/officeDocument/2006/relationships" xmlns:m="http://schemas.openxmlformats.org/officeDocument/2006/math" xmlns:v="urn:schemas-microsoft-com:vml" xmlns:wp14="http://schemas.microsoft.com/office/word/2010/wordprocessingDrawing" xmlns:wp="http://schemas.openxmlformats.org/drawingml/2006/wordprocessingDrawing" xmlns:w10="urn:schemas-microsoft-com:office:word" xmlns:w="http://schemas.openxmlformats.org/wordprocessingml/2006/main" xmlns:w14="http://schemas.microsoft.com/office/word/2010/wordml" xmlns:w15="http://schemas.microsoft.com/office/word/2012/wordml" xmlns:w16se="http://schemas.microsoft.com/office/word/2015/wordml/symex" xmlns:wpg="http://schemas.microsoft.com/office/word/2010/wordprocessingGroup" xmlns:wpi="http://schemas.microsoft.com/office/word/2010/wordprocessingInk" xmlns:wne="http://schemas.microsoft.com/office/word/2006/wordml" xmlns:wps="http://schemas.microsoft.com/office/word/2010/wordprocessingShape" mc:Ignorable="w14 w15 w16se wp14">
+  <w:p>
+    <w:pPr>
+      <w:pStyle w:val="Kopfzeile"/>
+      <w:rPr>
+        <w:rFonts w:cstheme="minorHAnsi"/>
+        <w:b/>
+        <w:color w:val="767171" w:themeColor="background2" w:themeShade="80"/>
+        <w:sz w:val="18"/>
+        <w:szCs w:val="16"/>
+      </w:rPr>
+    </w:pPr>
+    <w:r>
+      <w:rPr>
+        <w:rFonts w:cstheme="minorHAnsi"/>
+        <w:b/>
+        <w:noProof/>
+        <w:color w:val="767171" w:themeColor="background2" w:themeShade="80"/>
+        <w:sz w:val="18"/>
+        <w:szCs w:val="16"/>
+      </w:rPr>
+      <w:drawing>
+        <wp:inline distT="0" distB="0" distL="0" distR="0">
+          <wp:extent cx="654053" cy="137424"/>
+          <wp:effectExtent l="0" t="0" r="0" b="0"/>
+          <wp:docPr id="1" name="Grafik 1" descr="C:\R_local\logo_pos.png"/>
+          <wp:cNvGraphicFramePr>
+            <a:graphicFrameLocks xmlns:a="http://schemas.openxmlformats.org/drawingml/2006/main" noChangeAspect="1"/>
+          </wp:cNvGraphicFramePr>
+          <a:graphic xmlns:a="http://schemas.openxmlformats.org/drawingml/2006/main">
+            <a:graphicData uri="http://schemas.openxmlformats.org/drawingml/2006/picture">
+              <pic:pic xmlns:pic="http://schemas.openxmlformats.org/drawingml/2006/picture">
+                <pic:nvPicPr>
+                  <pic:cNvPr id="0" name="Picture 1" descr="C:\R_local\logo_pos.png"/>
+                  <pic:cNvPicPr>
+                    <a:picLocks noChangeAspect="1" noChangeArrowheads="1"/>
+                  </pic:cNvPicPr>
+                </pic:nvPicPr>
+                <pic:blipFill>
+                  <a:blip r:embed="rId1">
+                    <a:extLst>
+                      <a:ext uri="{28A0092B-C50C-407E-A947-70E740481C1C}">
+                        <a14:useLocalDpi xmlns:a14="http://schemas.microsoft.com/office/drawing/2010/main" val="0"/>
+                      </a:ext>
+                    </a:extLst>
+                  </a:blip>
+                  <a:srcRect/>
+                  <a:stretch>
+                    <a:fillRect/>
+                  </a:stretch>
+                </pic:blipFill>
+                <pic:spPr bwMode="auto">
+                  <a:xfrm>
+                    <a:off x="0" y="0"/>
+                    <a:ext cx="993425" cy="208730"/>
+                  </a:xfrm>
+                  <a:prstGeom prst="rect">
+                    <a:avLst/>
+                  </a:prstGeom>
+                  <a:noFill/>
+                  <a:ln>
+                    <a:noFill/>
+                  </a:ln>
+                </pic:spPr>
+              </pic:pic>
+            </a:graphicData>
+          </a:graphic>
+        </wp:inline>
+      </w:drawing>
+    </w:r>
+  </w:p>
+  <w:p>
+    <w:pPr>
+      <w:pStyle w:val="Kopfzeile"/>
+      <w:rPr>
+        <w:rFonts w:cstheme="minorHAnsi"/>
+        <w:b/>
+        <w:color w:val="767171" w:themeColor="background2" w:themeShade="80"/>
+        <w:sz w:val="4"/>
+        <w:szCs w:val="4"/>
+      </w:rPr>
+    </w:pPr>
+  </w:p>
   <w:p>
     <w:pPr>
       <w:pStyle w:val="Kopfzeile"/>

</xml_diff>